<commit_message>
keep working on the report
</commit_message>
<xml_diff>
--- a/CW4.docx
+++ b/CW4.docx
@@ -2015,7 +2015,23 @@
           <w:kern w:val="0"/>
           <w:sz w:val="22"/>
         </w:rPr>
-        <w:t xml:space="preserve"> realize the fairness in the playing order, I decided to include matching pennis game into the guess first stage</w:t>
+        <w:t xml:space="preserve"> realize the fairness in the playing order, I decided to include matching penni</w:t>
+      </w:r>
+      <w:r>
+        <w:rPr>
+          <w:rFonts w:ascii="Calibri" w:eastAsia="ArialMT" w:hAnsi="Calibri" w:cs="Calibri"/>
+          <w:kern w:val="0"/>
+          <w:sz w:val="22"/>
+        </w:rPr>
+        <w:t>e</w:t>
+      </w:r>
+      <w:r>
+        <w:rPr>
+          <w:rFonts w:ascii="Calibri" w:eastAsia="ArialMT" w:hAnsi="Calibri" w:cs="Calibri"/>
+          <w:kern w:val="0"/>
+          <w:sz w:val="22"/>
+        </w:rPr>
+        <w:t>s game into the guess first stage</w:t>
       </w:r>
       <w:r>
         <w:rPr>
@@ -3110,7 +3126,6 @@
       <w:r>
         <w:rPr>
           <w:rFonts w:ascii="Consolas" w:hAnsi="Consolas"/>
-          <w:color w:val="000000"/>
           <w:sz w:val="17"/>
           <w:szCs w:val="17"/>
         </w:rPr>
@@ -3153,7 +3168,6 @@
       <w:r>
         <w:rPr>
           <w:rFonts w:ascii="Consolas" w:hAnsi="Consolas"/>
-          <w:color w:val="000000"/>
           <w:sz w:val="17"/>
           <w:szCs w:val="17"/>
         </w:rPr>
@@ -3171,7 +3185,6 @@
       <w:r>
         <w:rPr>
           <w:rFonts w:ascii="Consolas" w:hAnsi="Consolas"/>
-          <w:color w:val="000000"/>
           <w:sz w:val="17"/>
           <w:szCs w:val="17"/>
         </w:rPr>
@@ -3181,7 +3194,6 @@
       <w:r>
         <w:rPr>
           <w:rFonts w:ascii="Consolas" w:hAnsi="Consolas"/>
-          <w:color w:val="000000"/>
           <w:sz w:val="17"/>
           <w:szCs w:val="17"/>
         </w:rPr>
@@ -3191,20 +3203,10 @@
       <w:r>
         <w:rPr>
           <w:rFonts w:ascii="Consolas" w:hAnsi="Consolas"/>
-          <w:color w:val="666600"/>
-          <w:sz w:val="17"/>
-          <w:szCs w:val="17"/>
-        </w:rPr>
-        <w:t>()</w:t>
-      </w:r>
-      <w:r>
-        <w:rPr>
-          <w:rFonts w:ascii="Consolas" w:hAnsi="Consolas"/>
-          <w:color w:val="000000"/>
-          <w:sz w:val="17"/>
-          <w:szCs w:val="17"/>
-        </w:rPr>
-        <w:t xml:space="preserve"> </w:t>
+          <w:sz w:val="17"/>
+          <w:szCs w:val="17"/>
+        </w:rPr>
+        <w:t xml:space="preserve">() </w:t>
       </w:r>
       <w:r>
         <w:rPr>
@@ -3218,7 +3220,6 @@
       <w:r>
         <w:rPr>
           <w:rFonts w:ascii="Consolas" w:hAnsi="Consolas"/>
-          <w:color w:val="666600"/>
           <w:sz w:val="17"/>
           <w:szCs w:val="17"/>
         </w:rPr>
@@ -9829,7 +9830,7 @@
         <w:adjustRightInd w:val="0"/>
         <w:ind w:firstLine="360"/>
         <w:rPr>
-          <w:rFonts w:ascii="Calibri" w:eastAsia="ArialMT" w:hAnsi="Calibri" w:cs="Calibri" w:hint="eastAsia"/>
+          <w:rFonts w:ascii="Calibri" w:eastAsia="ArialMT" w:hAnsi="Calibri" w:cs="Calibri"/>
           <w:kern w:val="0"/>
           <w:sz w:val="22"/>
         </w:rPr>
@@ -9868,20 +9869,13 @@
         <w:autoSpaceDE w:val="0"/>
         <w:autoSpaceDN w:val="0"/>
         <w:adjustRightInd w:val="0"/>
-        <w:rPr>
-          <w:rFonts w:ascii="Calibri" w:eastAsia="ArialMT" w:hAnsi="Calibri" w:cs="Calibri"/>
-          <w:kern w:val="0"/>
-          <w:sz w:val="22"/>
-        </w:rPr>
-      </w:pPr>
-      <w:r>
-        <w:rPr>
-          <w:rFonts w:ascii="Calibri" w:eastAsia="ArialMT" w:hAnsi="Calibri" w:cs="Calibri"/>
-          <w:kern w:val="0"/>
-          <w:sz w:val="22"/>
-        </w:rPr>
-        <w:t>● how a game starts and ends</w:t>
-      </w:r>
+        <w:ind w:firstLine="360"/>
+        <w:rPr>
+          <w:rFonts w:ascii="Calibri" w:eastAsia="ArialMT" w:hAnsi="Calibri" w:cs="Calibri" w:hint="eastAsia"/>
+          <w:kern w:val="0"/>
+          <w:sz w:val="22"/>
+        </w:rPr>
+      </w:pPr>
     </w:p>
     <w:p>
       <w:pPr>
@@ -9894,6 +9888,14 @@
           <w:sz w:val="22"/>
         </w:rPr>
       </w:pPr>
+      <w:r>
+        <w:rPr>
+          <w:rFonts w:ascii="Calibri" w:eastAsia="ArialMT" w:hAnsi="Calibri" w:cs="Calibri"/>
+          <w:kern w:val="0"/>
+          <w:sz w:val="22"/>
+        </w:rPr>
+        <w:t>● how a game starts and ends</w:t>
+      </w:r>
     </w:p>
     <w:p>
       <w:pPr>
@@ -9908,11 +9910,56 @@
       </w:pPr>
       <w:r>
         <w:rPr>
-          <w:rFonts w:ascii="Calibri" w:eastAsia="ArialMT" w:hAnsi="Calibri" w:cs="Calibri"/>
-          <w:kern w:val="0"/>
-          <w:sz w:val="22"/>
-        </w:rPr>
-        <w:t>● how a player interacts with the game’s contract(s) to make a move</w:t>
+          <w:noProof/>
+        </w:rPr>
+        <w:drawing>
+          <wp:inline distT="0" distB="0" distL="0" distR="0" wp14:anchorId="09BA50A8" wp14:editId="6C4BA85D">
+            <wp:extent cx="5731510" cy="4881880"/>
+            <wp:effectExtent l="0" t="0" r="2540" b="0"/>
+            <wp:docPr id="8" name="图片 8" descr="图示&#10;&#10;描述已自动生成"/>
+            <wp:cNvGraphicFramePr>
+              <a:graphicFrameLocks xmlns:a="http://schemas.openxmlformats.org/drawingml/2006/main" noChangeAspect="1"/>
+            </wp:cNvGraphicFramePr>
+            <a:graphic xmlns:a="http://schemas.openxmlformats.org/drawingml/2006/main">
+              <a:graphicData uri="http://schemas.openxmlformats.org/drawingml/2006/picture">
+                <pic:pic xmlns:pic="http://schemas.openxmlformats.org/drawingml/2006/picture">
+                  <pic:nvPicPr>
+                    <pic:cNvPr id="8" name="图片 8" descr="图示&#10;&#10;描述已自动生成"/>
+                    <pic:cNvPicPr>
+                      <a:picLocks noChangeAspect="1" noChangeArrowheads="1"/>
+                    </pic:cNvPicPr>
+                  </pic:nvPicPr>
+                  <pic:blipFill>
+                    <a:blip r:embed="rId8" cstate="print">
+                      <a:extLst>
+                        <a:ext uri="{28A0092B-C50C-407E-A947-70E740481C1C}">
+                          <a14:useLocalDpi xmlns:a14="http://schemas.microsoft.com/office/drawing/2010/main" val="0"/>
+                        </a:ext>
+                      </a:extLst>
+                    </a:blip>
+                    <a:srcRect/>
+                    <a:stretch>
+                      <a:fillRect/>
+                    </a:stretch>
+                  </pic:blipFill>
+                  <pic:spPr bwMode="auto">
+                    <a:xfrm>
+                      <a:off x="0" y="0"/>
+                      <a:ext cx="5731510" cy="4881880"/>
+                    </a:xfrm>
+                    <a:prstGeom prst="rect">
+                      <a:avLst/>
+                    </a:prstGeom>
+                    <a:noFill/>
+                    <a:ln>
+                      <a:noFill/>
+                    </a:ln>
+                  </pic:spPr>
+                </pic:pic>
+              </a:graphicData>
+            </a:graphic>
+          </wp:inline>
+        </w:drawing>
       </w:r>
     </w:p>
     <w:p>
@@ -9920,12 +9967,69 @@
         <w:autoSpaceDE w:val="0"/>
         <w:autoSpaceDN w:val="0"/>
         <w:adjustRightInd w:val="0"/>
-        <w:rPr>
-          <w:rFonts w:ascii="Calibri" w:eastAsia="ArialMT" w:hAnsi="Calibri" w:cs="Calibri"/>
-          <w:kern w:val="0"/>
-          <w:sz w:val="22"/>
-        </w:rPr>
-      </w:pPr>
+        <w:jc w:val="center"/>
+        <w:rPr>
+          <w:rFonts w:ascii="Calibri" w:eastAsia="ArialMT" w:hAnsi="Calibri" w:cs="Calibri" w:hint="eastAsia"/>
+          <w:kern w:val="0"/>
+          <w:sz w:val="22"/>
+        </w:rPr>
+      </w:pPr>
+      <w:r>
+        <w:rPr>
+          <w:rFonts w:ascii="Calibri" w:eastAsia="ArialMT" w:hAnsi="Calibri" w:cs="Calibri" w:hint="eastAsia"/>
+          <w:kern w:val="0"/>
+          <w:sz w:val="22"/>
+        </w:rPr>
+        <w:t>F</w:t>
+      </w:r>
+      <w:r>
+        <w:rPr>
+          <w:rFonts w:ascii="Calibri" w:eastAsia="ArialMT" w:hAnsi="Calibri" w:cs="Calibri"/>
+          <w:kern w:val="0"/>
+          <w:sz w:val="22"/>
+        </w:rPr>
+        <w:t xml:space="preserve">igure </w:t>
+      </w:r>
+      <w:r>
+        <w:rPr>
+          <w:rFonts w:ascii="Calibri" w:eastAsia="ArialMT" w:hAnsi="Calibri" w:cs="Calibri"/>
+          <w:kern w:val="0"/>
+          <w:sz w:val="22"/>
+        </w:rPr>
+        <w:t>2</w:t>
+      </w:r>
+      <w:r>
+        <w:rPr>
+          <w:rFonts w:ascii="Calibri" w:eastAsia="ArialMT" w:hAnsi="Calibri" w:cs="Calibri"/>
+          <w:kern w:val="0"/>
+          <w:sz w:val="22"/>
+        </w:rPr>
+        <w:t xml:space="preserve"> the </w:t>
+      </w:r>
+      <w:r>
+        <w:rPr>
+          <w:rFonts w:ascii="Calibri" w:eastAsia="ArialMT" w:hAnsi="Calibri" w:cs="Calibri"/>
+          <w:kern w:val="0"/>
+          <w:sz w:val="22"/>
+        </w:rPr>
+        <w:t>Diagram</w:t>
+      </w:r>
+      <w:r>
+        <w:rPr>
+          <w:rFonts w:ascii="Calibri" w:eastAsia="ArialMT" w:hAnsi="Calibri" w:cs="Calibri"/>
+          <w:kern w:val="0"/>
+          <w:sz w:val="22"/>
+        </w:rPr>
+        <w:t xml:space="preserve"> </w:t>
+      </w:r>
+      <w:r>
+        <w:rPr>
+          <w:rFonts w:ascii="Calibri" w:eastAsia="ArialMT" w:hAnsi="Calibri" w:cs="Calibri"/>
+          <w:kern w:val="0"/>
+          <w:sz w:val="22"/>
+        </w:rPr>
+        <w:t>of running flow</w:t>
+      </w:r>
     </w:p>
     <w:p>
       <w:pPr>
@@ -9934,17 +10038,21 @@
         <w:adjustRightInd w:val="0"/>
         <w:rPr>
           <w:rFonts w:ascii="Calibri" w:eastAsia="ArialMT" w:hAnsi="Calibri" w:cs="Calibri"/>
-          <w:kern w:val="0"/>
-          <w:sz w:val="22"/>
-        </w:rPr>
-      </w:pPr>
-      <w:r>
-        <w:rPr>
-          <w:rFonts w:ascii="Calibri" w:eastAsia="ArialMT" w:hAnsi="Calibri" w:cs="Calibri"/>
-          <w:kern w:val="0"/>
-          <w:sz w:val="22"/>
-        </w:rPr>
-        <w:t>● if and how a player is notified about the game’s state and moves</w:t>
+          <w:b/>
+          <w:bCs/>
+          <w:kern w:val="0"/>
+          <w:sz w:val="22"/>
+        </w:rPr>
+      </w:pPr>
+      <w:r>
+        <w:rPr>
+          <w:rFonts w:ascii="Calibri" w:eastAsia="ArialMT" w:hAnsi="Calibri" w:cs="Calibri"/>
+          <w:b/>
+          <w:bCs/>
+          <w:kern w:val="0"/>
+          <w:sz w:val="22"/>
+        </w:rPr>
+        <w:t>Answer:</w:t>
       </w:r>
     </w:p>
     <w:p>
@@ -9952,31 +10060,361 @@
         <w:autoSpaceDE w:val="0"/>
         <w:autoSpaceDN w:val="0"/>
         <w:adjustRightInd w:val="0"/>
-        <w:rPr>
-          <w:rFonts w:ascii="Calibri" w:eastAsia="ArialMT" w:hAnsi="Calibri" w:cs="Calibri"/>
-          <w:kern w:val="0"/>
-          <w:sz w:val="22"/>
-        </w:rPr>
-      </w:pPr>
+        <w:ind w:firstLine="420"/>
+        <w:rPr>
+          <w:rFonts w:ascii="Calibri" w:eastAsia="ArialMT" w:hAnsi="Calibri" w:cs="Calibri"/>
+          <w:kern w:val="0"/>
+          <w:sz w:val="22"/>
+        </w:rPr>
+      </w:pPr>
+      <w:r>
+        <w:rPr>
+          <w:rFonts w:ascii="Calibri" w:eastAsia="ArialMT" w:hAnsi="Calibri" w:cs="Calibri"/>
+          <w:kern w:val="0"/>
+          <w:sz w:val="22"/>
+        </w:rPr>
+        <w:t>As shown in Figure.2, the game start with the join of the second player. Then these two players need to play a matching penni</w:t>
+      </w:r>
+      <w:r>
+        <w:rPr>
+          <w:rFonts w:ascii="Calibri" w:eastAsia="ArialMT" w:hAnsi="Calibri" w:cs="Calibri"/>
+          <w:kern w:val="0"/>
+          <w:sz w:val="22"/>
+        </w:rPr>
+        <w:t>e</w:t>
+      </w:r>
+      <w:r>
+        <w:rPr>
+          <w:rFonts w:ascii="Calibri" w:eastAsia="ArialMT" w:hAnsi="Calibri" w:cs="Calibri"/>
+          <w:kern w:val="0"/>
+          <w:sz w:val="22"/>
+        </w:rPr>
+        <w:t>s game to decide the color and order of their pieces.</w:t>
+      </w:r>
+      <w:r>
+        <w:rPr>
+          <w:rFonts w:ascii="Calibri" w:eastAsia="ArialMT" w:hAnsi="Calibri" w:cs="Calibri"/>
+          <w:kern w:val="0"/>
+          <w:sz w:val="22"/>
+        </w:rPr>
+        <w:t xml:space="preserve"> After </w:t>
+      </w:r>
+      <w:r>
+        <w:rPr>
+          <w:rFonts w:ascii="Calibri" w:eastAsia="ArialMT" w:hAnsi="Calibri" w:cs="Calibri"/>
+          <w:kern w:val="0"/>
+          <w:sz w:val="22"/>
+        </w:rPr>
+        <w:t>this stage,</w:t>
+      </w:r>
+      <w:r>
+        <w:rPr>
+          <w:rFonts w:ascii="Calibri" w:eastAsia="ArialMT" w:hAnsi="Calibri" w:cs="Calibri"/>
+          <w:kern w:val="0"/>
+          <w:sz w:val="22"/>
+        </w:rPr>
+        <w:t xml:space="preserve"> the chess game </w:t>
+      </w:r>
+      <w:r>
+        <w:rPr>
+          <w:rFonts w:ascii="Calibri" w:eastAsia="ArialMT" w:hAnsi="Calibri" w:cs="Calibri"/>
+          <w:kern w:val="0"/>
+          <w:sz w:val="22"/>
+        </w:rPr>
+        <w:t xml:space="preserve">get started </w:t>
+      </w:r>
+      <w:r>
+        <w:rPr>
+          <w:rFonts w:ascii="Calibri" w:eastAsia="ArialMT" w:hAnsi="Calibri" w:cs="Calibri"/>
+          <w:kern w:val="0"/>
+          <w:sz w:val="22"/>
+        </w:rPr>
+        <w:t xml:space="preserve">and would keep running until </w:t>
+      </w:r>
+      <w:r>
+        <w:rPr>
+          <w:rFonts w:ascii="Calibri" w:eastAsia="ArialMT" w:hAnsi="Calibri" w:cs="Calibri"/>
+          <w:kern w:val="0"/>
+          <w:sz w:val="22"/>
+        </w:rPr>
+        <w:t>the two players</w:t>
+      </w:r>
+      <w:r>
+        <w:rPr>
+          <w:rFonts w:ascii="Calibri" w:eastAsia="ArialMT" w:hAnsi="Calibri" w:cs="Calibri"/>
+          <w:kern w:val="0"/>
+          <w:sz w:val="22"/>
+        </w:rPr>
+        <w:t xml:space="preserve"> approach the end of this battle.</w:t>
+      </w:r>
+      <w:r>
+        <w:rPr>
+          <w:rFonts w:ascii="Calibri" w:eastAsia="ArialMT" w:hAnsi="Calibri" w:cs="Calibri"/>
+          <w:kern w:val="0"/>
+          <w:sz w:val="22"/>
+        </w:rPr>
+        <w:t xml:space="preserve"> E</w:t>
+      </w:r>
+      <w:r>
+        <w:rPr>
+          <w:rFonts w:ascii="Calibri" w:eastAsia="ArialMT" w:hAnsi="Calibri" w:cs="Calibri" w:hint="eastAsia"/>
+          <w:kern w:val="0"/>
+          <w:sz w:val="22"/>
+        </w:rPr>
+        <w:t>ach</w:t>
+      </w:r>
+      <w:r>
+        <w:rPr>
+          <w:rFonts w:ascii="Calibri" w:eastAsia="ArialMT" w:hAnsi="Calibri" w:cs="Calibri"/>
+          <w:kern w:val="0"/>
+          <w:sz w:val="22"/>
+        </w:rPr>
+        <w:t xml:space="preserve"> play</w:t>
+      </w:r>
+      <w:r>
+        <w:rPr>
+          <w:rFonts w:ascii="Calibri" w:eastAsia="ArialMT" w:hAnsi="Calibri" w:cs="Calibri"/>
+          <w:kern w:val="0"/>
+          <w:sz w:val="22"/>
+        </w:rPr>
+        <w:t>er</w:t>
+      </w:r>
+      <w:r>
+        <w:rPr>
+          <w:rFonts w:ascii="Calibri" w:eastAsia="ArialMT" w:hAnsi="Calibri" w:cs="Calibri"/>
+          <w:kern w:val="0"/>
+          <w:sz w:val="22"/>
+        </w:rPr>
+        <w:t xml:space="preserve"> has a limited time in each round,</w:t>
+      </w:r>
+      <w:r>
+        <w:rPr>
+          <w:rFonts w:ascii="Calibri" w:eastAsia="ArialMT" w:hAnsi="Calibri" w:cs="Calibri"/>
+          <w:kern w:val="0"/>
+          <w:sz w:val="22"/>
+        </w:rPr>
+        <w:t xml:space="preserve"> if they run out of their time and do no take any valid action(typically it would be a valid move), </w:t>
+      </w:r>
+      <w:r>
+        <w:rPr>
+          <w:rFonts w:ascii="Calibri" w:eastAsia="ArialMT" w:hAnsi="Calibri" w:cs="Calibri"/>
+          <w:kern w:val="0"/>
+          <w:sz w:val="22"/>
+        </w:rPr>
+        <w:t>they would lose the game, as their opponent is able to claim time out and win the game.</w:t>
+      </w:r>
+      <w:r>
+        <w:rPr>
+          <w:rFonts w:ascii="Calibri" w:eastAsia="ArialMT" w:hAnsi="Calibri" w:cs="Calibri"/>
+          <w:kern w:val="0"/>
+          <w:sz w:val="22"/>
+        </w:rPr>
+        <w:t xml:space="preserve"> </w:t>
+      </w:r>
     </w:p>
     <w:p>
       <w:pPr>
         <w:autoSpaceDE w:val="0"/>
         <w:autoSpaceDN w:val="0"/>
         <w:adjustRightInd w:val="0"/>
-        <w:rPr>
-          <w:rFonts w:ascii="Calibri" w:eastAsia="ArialMT" w:hAnsi="Calibri" w:cs="Calibri"/>
-          <w:kern w:val="0"/>
-          <w:sz w:val="22"/>
-        </w:rPr>
-      </w:pPr>
-      <w:r>
-        <w:rPr>
-          <w:rFonts w:ascii="Calibri" w:eastAsia="ArialMT" w:hAnsi="Calibri" w:cs="Calibri"/>
-          <w:kern w:val="0"/>
-          <w:sz w:val="22"/>
-        </w:rPr>
-        <w:t>● proposals for using design and coding patterns that increase gas fairness and efficiency, as</w:t>
+        <w:ind w:firstLine="420"/>
+        <w:rPr>
+          <w:rFonts w:ascii="Calibri" w:eastAsia="ArialMT" w:hAnsi="Calibri" w:cs="Calibri"/>
+          <w:kern w:val="0"/>
+          <w:sz w:val="22"/>
+        </w:rPr>
+      </w:pPr>
+      <w:r>
+        <w:rPr>
+          <w:rFonts w:ascii="Calibri" w:eastAsia="ArialMT" w:hAnsi="Calibri" w:cs="Calibri"/>
+          <w:kern w:val="0"/>
+          <w:sz w:val="22"/>
+        </w:rPr>
+        <w:t xml:space="preserve">In each round, there are several actions that </w:t>
+      </w:r>
+      <w:r>
+        <w:rPr>
+          <w:rFonts w:ascii="Calibri" w:eastAsia="ArialMT" w:hAnsi="Calibri" w:cs="Calibri"/>
+          <w:kern w:val="0"/>
+          <w:sz w:val="22"/>
+        </w:rPr>
+        <w:t>can be taken</w:t>
+      </w:r>
+      <w:r>
+        <w:rPr>
+          <w:rFonts w:ascii="Calibri" w:eastAsia="ArialMT" w:hAnsi="Calibri" w:cs="Calibri"/>
+          <w:kern w:val="0"/>
+          <w:sz w:val="22"/>
+        </w:rPr>
+        <w:t>, “surrender”,”</w:t>
+      </w:r>
+      <w:proofErr w:type="spellStart"/>
+      <w:r>
+        <w:rPr>
+          <w:rFonts w:ascii="Calibri" w:eastAsia="ArialMT" w:hAnsi="Calibri" w:cs="Calibri"/>
+          <w:kern w:val="0"/>
+          <w:sz w:val="22"/>
+        </w:rPr>
+        <w:t>offerDraw</w:t>
+      </w:r>
+      <w:proofErr w:type="spellEnd"/>
+      <w:r>
+        <w:rPr>
+          <w:rFonts w:ascii="Calibri" w:eastAsia="ArialMT" w:hAnsi="Calibri" w:cs="Calibri"/>
+          <w:kern w:val="0"/>
+          <w:sz w:val="22"/>
+        </w:rPr>
+        <w:t>”,”</w:t>
+      </w:r>
+      <w:proofErr w:type="spellStart"/>
+      <w:r>
+        <w:rPr>
+          <w:rFonts w:ascii="Calibri" w:eastAsia="ArialMT" w:hAnsi="Calibri" w:cs="Calibri"/>
+          <w:kern w:val="0"/>
+          <w:sz w:val="22"/>
+        </w:rPr>
+        <w:t>acceptDraw</w:t>
+      </w:r>
+      <w:proofErr w:type="spellEnd"/>
+      <w:r>
+        <w:rPr>
+          <w:rFonts w:ascii="Calibri" w:eastAsia="ArialMT" w:hAnsi="Calibri" w:cs="Calibri"/>
+          <w:kern w:val="0"/>
+          <w:sz w:val="22"/>
+        </w:rPr>
+        <w:t>”</w:t>
+      </w:r>
+      <w:r>
+        <w:rPr>
+          <w:rFonts w:ascii="Calibri" w:eastAsia="ArialMT" w:hAnsi="Calibri" w:cs="Calibri"/>
+          <w:kern w:val="0"/>
+          <w:sz w:val="22"/>
+        </w:rPr>
+        <w:t xml:space="preserve"> and “move”.</w:t>
+      </w:r>
+      <w:r>
+        <w:rPr>
+          <w:rFonts w:ascii="Calibri" w:eastAsia="ArialMT" w:hAnsi="Calibri" w:cs="Calibri"/>
+          <w:kern w:val="0"/>
+          <w:sz w:val="22"/>
+        </w:rPr>
+        <w:t xml:space="preserve"> The main pattern is that if one player realize the “checkmate” after this move, he</w:t>
+      </w:r>
+      <w:r>
+        <w:rPr>
+          <w:rFonts w:ascii="Calibri" w:eastAsia="ArialMT" w:hAnsi="Calibri" w:cs="Calibri"/>
+          <w:kern w:val="0"/>
+          <w:sz w:val="22"/>
+        </w:rPr>
+        <w:t>/she can call a function to claim that they are going to win, then it’s the opponent’s turn. If he/she is able to realize a valid move, i</w:t>
+      </w:r>
+      <w:r>
+        <w:rPr>
+          <w:rFonts w:ascii="Calibri" w:eastAsia="ArialMT" w:hAnsi="Calibri" w:cs="Calibri"/>
+          <w:kern w:val="0"/>
+          <w:sz w:val="22"/>
+        </w:rPr>
+        <w:t>t</w:t>
+      </w:r>
+      <w:r>
+        <w:rPr>
+          <w:rFonts w:ascii="Calibri" w:eastAsia="ArialMT" w:hAnsi="Calibri" w:cs="Calibri"/>
+          <w:kern w:val="0"/>
+          <w:sz w:val="22"/>
+        </w:rPr>
+        <w:t xml:space="preserve"> means that </w:t>
+      </w:r>
+      <w:r>
+        <w:rPr>
+          <w:rFonts w:ascii="Calibri" w:eastAsia="ArialMT" w:hAnsi="Calibri" w:cs="Calibri"/>
+          <w:kern w:val="0"/>
+          <w:sz w:val="22"/>
+        </w:rPr>
+        <w:t>the opposite player still has chance</w:t>
+      </w:r>
+      <w:r>
+        <w:rPr>
+          <w:rFonts w:ascii="Calibri" w:eastAsia="ArialMT" w:hAnsi="Calibri" w:cs="Calibri"/>
+          <w:kern w:val="0"/>
+          <w:sz w:val="22"/>
+        </w:rPr>
+        <w:t xml:space="preserve">. Otherwise, </w:t>
+      </w:r>
+      <w:r>
+        <w:rPr>
+          <w:rFonts w:ascii="Calibri" w:eastAsia="ArialMT" w:hAnsi="Calibri" w:cs="Calibri"/>
+          <w:kern w:val="0"/>
+          <w:sz w:val="22"/>
+        </w:rPr>
+        <w:t>it means that it’s over.</w:t>
+      </w:r>
+      <w:r>
+        <w:rPr>
+          <w:rFonts w:ascii="Calibri" w:eastAsia="ArialMT" w:hAnsi="Calibri" w:cs="Calibri"/>
+          <w:kern w:val="0"/>
+          <w:sz w:val="22"/>
+        </w:rPr>
+        <w:t xml:space="preserve"> </w:t>
+      </w:r>
+      <w:r>
+        <w:rPr>
+          <w:rFonts w:ascii="Calibri" w:eastAsia="ArialMT" w:hAnsi="Calibri" w:cs="Calibri"/>
+          <w:kern w:val="0"/>
+          <w:sz w:val="22"/>
+        </w:rPr>
+        <w:t xml:space="preserve">Besides, if two player both realize that they are in a </w:t>
+      </w:r>
+      <w:r>
+        <w:rPr>
+          <w:rFonts w:ascii="Calibri" w:eastAsia="ArialMT" w:hAnsi="Calibri" w:cs="Calibri"/>
+          <w:kern w:val="0"/>
+          <w:sz w:val="22"/>
+        </w:rPr>
+        <w:t>stalemate</w:t>
+      </w:r>
+      <w:r>
+        <w:rPr>
+          <w:rFonts w:ascii="Calibri" w:eastAsia="ArialMT" w:hAnsi="Calibri" w:cs="Calibri"/>
+          <w:kern w:val="0"/>
+          <w:sz w:val="22"/>
+        </w:rPr>
+        <w:t xml:space="preserve">, they can use the </w:t>
+      </w:r>
+      <w:proofErr w:type="spellStart"/>
+      <w:r>
+        <w:rPr>
+          <w:rFonts w:ascii="Calibri" w:eastAsia="ArialMT" w:hAnsi="Calibri" w:cs="Calibri"/>
+          <w:kern w:val="0"/>
+          <w:sz w:val="22"/>
+        </w:rPr>
+        <w:t>offerDraw</w:t>
+      </w:r>
+      <w:proofErr w:type="spellEnd"/>
+      <w:r>
+        <w:rPr>
+          <w:rFonts w:ascii="Calibri" w:eastAsia="ArialMT" w:hAnsi="Calibri" w:cs="Calibri"/>
+          <w:kern w:val="0"/>
+          <w:sz w:val="22"/>
+        </w:rPr>
+        <w:t xml:space="preserve"> and </w:t>
+      </w:r>
+      <w:proofErr w:type="spellStart"/>
+      <w:r>
+        <w:rPr>
+          <w:rFonts w:ascii="Calibri" w:eastAsia="ArialMT" w:hAnsi="Calibri" w:cs="Calibri"/>
+          <w:kern w:val="0"/>
+          <w:sz w:val="22"/>
+        </w:rPr>
+        <w:t>acceptDraw</w:t>
+      </w:r>
+      <w:proofErr w:type="spellEnd"/>
+      <w:r>
+        <w:rPr>
+          <w:rFonts w:ascii="Calibri" w:eastAsia="ArialMT" w:hAnsi="Calibri" w:cs="Calibri"/>
+          <w:kern w:val="0"/>
+          <w:sz w:val="22"/>
+        </w:rPr>
+        <w:t xml:space="preserve"> function to end the game.</w:t>
       </w:r>
     </w:p>
     <w:p>
@@ -9984,20 +10422,13 @@
         <w:autoSpaceDE w:val="0"/>
         <w:autoSpaceDN w:val="0"/>
         <w:adjustRightInd w:val="0"/>
-        <w:rPr>
-          <w:rFonts w:ascii="Calibri" w:eastAsia="ArialMT" w:hAnsi="Calibri" w:cs="Calibri"/>
-          <w:kern w:val="0"/>
-          <w:sz w:val="22"/>
-        </w:rPr>
-      </w:pPr>
-      <w:r>
-        <w:rPr>
-          <w:rFonts w:ascii="Calibri" w:eastAsia="ArialMT" w:hAnsi="Calibri" w:cs="Calibri"/>
-          <w:kern w:val="0"/>
-          <w:sz w:val="22"/>
-        </w:rPr>
-        <w:t>well as possible tradeoffs the coder will need to decide upon</w:t>
-      </w:r>
+        <w:ind w:firstLine="420"/>
+        <w:rPr>
+          <w:rFonts w:ascii="Calibri" w:eastAsia="ArialMT" w:hAnsi="Calibri" w:cs="Calibri" w:hint="eastAsia"/>
+          <w:kern w:val="0"/>
+          <w:sz w:val="22"/>
+        </w:rPr>
+      </w:pPr>
     </w:p>
     <w:p>
       <w:pPr>
@@ -10010,6 +10441,14 @@
           <w:sz w:val="22"/>
         </w:rPr>
       </w:pPr>
+      <w:r>
+        <w:rPr>
+          <w:rFonts w:ascii="Calibri" w:eastAsia="ArialMT" w:hAnsi="Calibri" w:cs="Calibri"/>
+          <w:kern w:val="0"/>
+          <w:sz w:val="22"/>
+        </w:rPr>
+        <w:t>● how a player interacts with the game’s contract(s) to make a move</w:t>
+      </w:r>
     </w:p>
     <w:p>
       <w:pPr>
@@ -10018,6 +10457,1065 @@
         <w:adjustRightInd w:val="0"/>
         <w:rPr>
           <w:rFonts w:ascii="Calibri" w:eastAsia="ArialMT" w:hAnsi="Calibri" w:cs="Calibri"/>
+          <w:b/>
+          <w:bCs/>
+          <w:kern w:val="0"/>
+          <w:sz w:val="22"/>
+        </w:rPr>
+      </w:pPr>
+      <w:r>
+        <w:rPr>
+          <w:rFonts w:ascii="Calibri" w:eastAsia="ArialMT" w:hAnsi="Calibri" w:cs="Calibri"/>
+          <w:b/>
+          <w:bCs/>
+          <w:kern w:val="0"/>
+          <w:sz w:val="22"/>
+        </w:rPr>
+        <w:lastRenderedPageBreak/>
+        <w:t>Answer:</w:t>
+      </w:r>
+    </w:p>
+    <w:p>
+      <w:pPr>
+        <w:autoSpaceDE w:val="0"/>
+        <w:autoSpaceDN w:val="0"/>
+        <w:adjustRightInd w:val="0"/>
+        <w:ind w:firstLine="360"/>
+        <w:rPr>
+          <w:rFonts w:ascii="Calibri" w:eastAsia="ArialMT" w:hAnsi="Calibri" w:cs="Calibri"/>
+          <w:kern w:val="0"/>
+          <w:sz w:val="22"/>
+        </w:rPr>
+      </w:pPr>
+      <w:r>
+        <w:rPr>
+          <w:rFonts w:ascii="Calibri" w:eastAsia="ArialMT" w:hAnsi="Calibri" w:cs="Calibri" w:hint="eastAsia"/>
+          <w:kern w:val="0"/>
+          <w:sz w:val="22"/>
+        </w:rPr>
+        <w:t>T</w:t>
+      </w:r>
+      <w:r>
+        <w:rPr>
+          <w:rFonts w:ascii="Calibri" w:eastAsia="ArialMT" w:hAnsi="Calibri" w:cs="Calibri"/>
+          <w:kern w:val="0"/>
+          <w:sz w:val="22"/>
+        </w:rPr>
+        <w:t xml:space="preserve">o move </w:t>
+      </w:r>
+      <w:r>
+        <w:rPr>
+          <w:rFonts w:ascii="Calibri" w:eastAsia="ArialMT" w:hAnsi="Calibri" w:cs="Calibri"/>
+          <w:kern w:val="0"/>
+          <w:sz w:val="22"/>
+        </w:rPr>
+        <w:t>a piece, player only need to call the move function in the Chess contract. The method stub is shown below:</w:t>
+      </w:r>
+    </w:p>
+    <w:p>
+      <w:pPr>
+        <w:pStyle w:val="HTML"/>
+        <w:numPr>
+          <w:ilvl w:val="0"/>
+          <w:numId w:val="6"/>
+        </w:numPr>
+        <w:pBdr>
+          <w:top w:val="single" w:sz="6" w:space="2" w:color="888888"/>
+          <w:left w:val="single" w:sz="6" w:space="2" w:color="888888"/>
+          <w:bottom w:val="single" w:sz="6" w:space="2" w:color="888888"/>
+          <w:right w:val="single" w:sz="6" w:space="2" w:color="888888"/>
+        </w:pBdr>
+        <w:tabs>
+          <w:tab w:val="clear" w:pos="720"/>
+        </w:tabs>
+        <w:spacing w:before="100" w:beforeAutospacing="1" w:after="100" w:afterAutospacing="1"/>
+        <w:divId w:val="571618238"/>
+        <w:rPr>
+          <w:rFonts w:ascii="Consolas" w:hAnsi="Consolas"/>
+          <w:sz w:val="17"/>
+          <w:szCs w:val="17"/>
+        </w:rPr>
+      </w:pPr>
+      <w:r>
+        <w:rPr>
+          <w:rFonts w:ascii="Consolas" w:hAnsi="Consolas"/>
+          <w:color w:val="000088"/>
+          <w:sz w:val="17"/>
+          <w:szCs w:val="17"/>
+        </w:rPr>
+        <w:t>function</w:t>
+      </w:r>
+      <w:r>
+        <w:rPr>
+          <w:rFonts w:ascii="Consolas" w:hAnsi="Consolas"/>
+          <w:color w:val="000000"/>
+          <w:sz w:val="17"/>
+          <w:szCs w:val="17"/>
+        </w:rPr>
+        <w:t xml:space="preserve"> move</w:t>
+      </w:r>
+      <w:r>
+        <w:rPr>
+          <w:rFonts w:ascii="Consolas" w:hAnsi="Consolas"/>
+          <w:color w:val="666600"/>
+          <w:sz w:val="17"/>
+          <w:szCs w:val="17"/>
+        </w:rPr>
+        <w:t>(</w:t>
+      </w:r>
+      <w:r>
+        <w:rPr>
+          <w:rFonts w:ascii="Consolas" w:hAnsi="Consolas"/>
+          <w:color w:val="000000"/>
+          <w:sz w:val="17"/>
+          <w:szCs w:val="17"/>
+        </w:rPr>
+        <w:t xml:space="preserve">uint8 </w:t>
+      </w:r>
+      <w:proofErr w:type="spellStart"/>
+      <w:r>
+        <w:rPr>
+          <w:rFonts w:ascii="Consolas" w:hAnsi="Consolas"/>
+          <w:color w:val="000000"/>
+          <w:sz w:val="17"/>
+          <w:szCs w:val="17"/>
+        </w:rPr>
+        <w:t>from_x</w:t>
+      </w:r>
+      <w:proofErr w:type="spellEnd"/>
+      <w:r>
+        <w:rPr>
+          <w:rFonts w:ascii="Consolas" w:hAnsi="Consolas"/>
+          <w:color w:val="666600"/>
+          <w:sz w:val="17"/>
+          <w:szCs w:val="17"/>
+        </w:rPr>
+        <w:t>,</w:t>
+      </w:r>
+      <w:r>
+        <w:rPr>
+          <w:rFonts w:ascii="Consolas" w:hAnsi="Consolas"/>
+          <w:color w:val="000000"/>
+          <w:sz w:val="17"/>
+          <w:szCs w:val="17"/>
+        </w:rPr>
+        <w:t xml:space="preserve"> uint8 </w:t>
+      </w:r>
+      <w:proofErr w:type="spellStart"/>
+      <w:r>
+        <w:rPr>
+          <w:rFonts w:ascii="Consolas" w:hAnsi="Consolas"/>
+          <w:color w:val="000000"/>
+          <w:sz w:val="17"/>
+          <w:szCs w:val="17"/>
+        </w:rPr>
+        <w:t>from_y</w:t>
+      </w:r>
+      <w:proofErr w:type="spellEnd"/>
+      <w:r>
+        <w:rPr>
+          <w:rFonts w:ascii="Consolas" w:hAnsi="Consolas"/>
+          <w:color w:val="666600"/>
+          <w:sz w:val="17"/>
+          <w:szCs w:val="17"/>
+        </w:rPr>
+        <w:t>,</w:t>
+      </w:r>
+      <w:r>
+        <w:rPr>
+          <w:rFonts w:ascii="Consolas" w:hAnsi="Consolas"/>
+          <w:color w:val="000000"/>
+          <w:sz w:val="17"/>
+          <w:szCs w:val="17"/>
+        </w:rPr>
+        <w:t xml:space="preserve"> uint8 </w:t>
+      </w:r>
+      <w:proofErr w:type="spellStart"/>
+      <w:r>
+        <w:rPr>
+          <w:rFonts w:ascii="Consolas" w:hAnsi="Consolas"/>
+          <w:color w:val="000000"/>
+          <w:sz w:val="17"/>
+          <w:szCs w:val="17"/>
+        </w:rPr>
+        <w:t>to_x</w:t>
+      </w:r>
+      <w:proofErr w:type="spellEnd"/>
+      <w:r>
+        <w:rPr>
+          <w:rFonts w:ascii="Consolas" w:hAnsi="Consolas"/>
+          <w:color w:val="666600"/>
+          <w:sz w:val="17"/>
+          <w:szCs w:val="17"/>
+        </w:rPr>
+        <w:t>,</w:t>
+      </w:r>
+      <w:r>
+        <w:rPr>
+          <w:rFonts w:ascii="Consolas" w:hAnsi="Consolas"/>
+          <w:color w:val="000000"/>
+          <w:sz w:val="17"/>
+          <w:szCs w:val="17"/>
+        </w:rPr>
+        <w:t xml:space="preserve"> uint8 </w:t>
+      </w:r>
+      <w:proofErr w:type="spellStart"/>
+      <w:r>
+        <w:rPr>
+          <w:rFonts w:ascii="Consolas" w:hAnsi="Consolas"/>
+          <w:color w:val="000000"/>
+          <w:sz w:val="17"/>
+          <w:szCs w:val="17"/>
+        </w:rPr>
+        <w:t>to_y</w:t>
+      </w:r>
+      <w:proofErr w:type="spellEnd"/>
+      <w:r>
+        <w:rPr>
+          <w:rFonts w:ascii="Consolas" w:hAnsi="Consolas"/>
+          <w:color w:val="666600"/>
+          <w:sz w:val="17"/>
+          <w:szCs w:val="17"/>
+        </w:rPr>
+        <w:t>)</w:t>
+      </w:r>
+      <w:r>
+        <w:rPr>
+          <w:rFonts w:ascii="Consolas" w:hAnsi="Consolas"/>
+          <w:color w:val="000000"/>
+          <w:sz w:val="17"/>
+          <w:szCs w:val="17"/>
+        </w:rPr>
+        <w:t xml:space="preserve"> </w:t>
+      </w:r>
+      <w:r>
+        <w:rPr>
+          <w:rFonts w:ascii="Consolas" w:hAnsi="Consolas"/>
+          <w:color w:val="000088"/>
+          <w:sz w:val="17"/>
+          <w:szCs w:val="17"/>
+        </w:rPr>
+        <w:t>public</w:t>
+      </w:r>
+      <w:r>
+        <w:rPr>
+          <w:rFonts w:ascii="Consolas" w:hAnsi="Consolas"/>
+          <w:color w:val="666600"/>
+          <w:sz w:val="17"/>
+          <w:szCs w:val="17"/>
+        </w:rPr>
+        <w:t>;</w:t>
+      </w:r>
+    </w:p>
+    <w:p>
+      <w:pPr>
+        <w:autoSpaceDE w:val="0"/>
+        <w:autoSpaceDN w:val="0"/>
+        <w:adjustRightInd w:val="0"/>
+        <w:ind w:firstLine="360"/>
+        <w:rPr>
+          <w:rFonts w:ascii="Calibri" w:eastAsia="ArialMT" w:hAnsi="Calibri" w:cs="Calibri"/>
+          <w:kern w:val="0"/>
+          <w:sz w:val="22"/>
+        </w:rPr>
+      </w:pPr>
+      <w:r>
+        <w:rPr>
+          <w:rFonts w:ascii="Calibri" w:eastAsia="ArialMT" w:hAnsi="Calibri" w:cs="Calibri"/>
+          <w:kern w:val="0"/>
+          <w:sz w:val="22"/>
+        </w:rPr>
+        <w:t xml:space="preserve">Player only need to provide </w:t>
+      </w:r>
+      <w:r>
+        <w:rPr>
+          <w:rFonts w:ascii="Calibri" w:eastAsia="ArialMT" w:hAnsi="Calibri" w:cs="Calibri"/>
+          <w:kern w:val="0"/>
+          <w:sz w:val="22"/>
+        </w:rPr>
+        <w:t xml:space="preserve">two </w:t>
+      </w:r>
+      <w:r>
+        <w:rPr>
+          <w:rFonts w:ascii="Calibri" w:eastAsia="ArialMT" w:hAnsi="Calibri" w:cs="Calibri"/>
+          <w:kern w:val="0"/>
+          <w:sz w:val="22"/>
+        </w:rPr>
+        <w:t>coordinate pair</w:t>
+      </w:r>
+      <w:r>
+        <w:rPr>
+          <w:rFonts w:ascii="Calibri" w:eastAsia="ArialMT" w:hAnsi="Calibri" w:cs="Calibri"/>
+          <w:kern w:val="0"/>
+          <w:sz w:val="22"/>
+        </w:rPr>
+        <w:t>s</w:t>
+      </w:r>
+      <w:r>
+        <w:rPr>
+          <w:rFonts w:ascii="Calibri" w:eastAsia="ArialMT" w:hAnsi="Calibri" w:cs="Calibri"/>
+          <w:kern w:val="0"/>
+          <w:sz w:val="22"/>
+        </w:rPr>
+        <w:t xml:space="preserve"> of the original position and the destination</w:t>
+      </w:r>
+      <w:r>
+        <w:rPr>
+          <w:rFonts w:ascii="Calibri" w:eastAsia="ArialMT" w:hAnsi="Calibri" w:cs="Calibri"/>
+          <w:kern w:val="0"/>
+          <w:sz w:val="22"/>
+        </w:rPr>
+        <w:t>. Then the contract itself would make some calculation and decide that whether it’s a valid movement or not.</w:t>
+      </w:r>
+    </w:p>
+    <w:p>
+      <w:pPr>
+        <w:autoSpaceDE w:val="0"/>
+        <w:autoSpaceDN w:val="0"/>
+        <w:adjustRightInd w:val="0"/>
+        <w:rPr>
+          <w:rFonts w:ascii="Calibri" w:eastAsia="ArialMT" w:hAnsi="Calibri" w:cs="Calibri"/>
+          <w:kern w:val="0"/>
+          <w:sz w:val="22"/>
+        </w:rPr>
+      </w:pPr>
+    </w:p>
+    <w:p>
+      <w:pPr>
+        <w:autoSpaceDE w:val="0"/>
+        <w:autoSpaceDN w:val="0"/>
+        <w:adjustRightInd w:val="0"/>
+        <w:rPr>
+          <w:rFonts w:ascii="Calibri" w:eastAsia="ArialMT" w:hAnsi="Calibri" w:cs="Calibri"/>
+          <w:kern w:val="0"/>
+          <w:sz w:val="22"/>
+        </w:rPr>
+      </w:pPr>
+      <w:r>
+        <w:rPr>
+          <w:rFonts w:ascii="Calibri" w:eastAsia="ArialMT" w:hAnsi="Calibri" w:cs="Calibri"/>
+          <w:kern w:val="0"/>
+          <w:sz w:val="22"/>
+        </w:rPr>
+        <w:t>● if and how a player is notified about the game’s state and moves</w:t>
+      </w:r>
+    </w:p>
+    <w:p>
+      <w:pPr>
+        <w:autoSpaceDE w:val="0"/>
+        <w:autoSpaceDN w:val="0"/>
+        <w:adjustRightInd w:val="0"/>
+        <w:rPr>
+          <w:rFonts w:ascii="Calibri" w:eastAsia="ArialMT" w:hAnsi="Calibri" w:cs="Calibri"/>
+          <w:b/>
+          <w:bCs/>
+          <w:kern w:val="0"/>
+          <w:sz w:val="22"/>
+        </w:rPr>
+      </w:pPr>
+      <w:r>
+        <w:rPr>
+          <w:rFonts w:ascii="Calibri" w:eastAsia="ArialMT" w:hAnsi="Calibri" w:cs="Calibri"/>
+          <w:b/>
+          <w:bCs/>
+          <w:kern w:val="0"/>
+          <w:sz w:val="22"/>
+        </w:rPr>
+        <w:t>Answer:</w:t>
+      </w:r>
+    </w:p>
+    <w:p>
+      <w:pPr>
+        <w:autoSpaceDE w:val="0"/>
+        <w:autoSpaceDN w:val="0"/>
+        <w:adjustRightInd w:val="0"/>
+        <w:ind w:firstLine="360"/>
+        <w:rPr>
+          <w:rFonts w:ascii="Calibri" w:eastAsia="ArialMT" w:hAnsi="Calibri" w:cs="Calibri" w:hint="eastAsia"/>
+          <w:kern w:val="0"/>
+          <w:sz w:val="22"/>
+        </w:rPr>
+      </w:pPr>
+      <w:r>
+        <w:rPr>
+          <w:rFonts w:ascii="Calibri" w:eastAsia="ArialMT" w:hAnsi="Calibri" w:cs="Calibri" w:hint="eastAsia"/>
+          <w:kern w:val="0"/>
+          <w:sz w:val="22"/>
+        </w:rPr>
+        <w:t>T</w:t>
+      </w:r>
+      <w:r>
+        <w:rPr>
+          <w:rFonts w:ascii="Calibri" w:eastAsia="ArialMT" w:hAnsi="Calibri" w:cs="Calibri"/>
+          <w:kern w:val="0"/>
+          <w:sz w:val="22"/>
+        </w:rPr>
+        <w:t xml:space="preserve">he corresponding variables and events are listed below. It can be seen that the state variable </w:t>
+      </w:r>
+      <w:proofErr w:type="spellStart"/>
+      <w:r>
+        <w:rPr>
+          <w:rFonts w:ascii="Calibri" w:eastAsia="ArialMT" w:hAnsi="Calibri" w:cs="Calibri"/>
+          <w:kern w:val="0"/>
+          <w:sz w:val="22"/>
+        </w:rPr>
+        <w:t>gameState</w:t>
+      </w:r>
+      <w:proofErr w:type="spellEnd"/>
+      <w:r>
+        <w:rPr>
+          <w:rFonts w:ascii="Calibri" w:eastAsia="ArialMT" w:hAnsi="Calibri" w:cs="Calibri"/>
+          <w:kern w:val="0"/>
+          <w:sz w:val="22"/>
+        </w:rPr>
+        <w:t xml:space="preserve"> is declared as public, thus, everyone </w:t>
+      </w:r>
+      <w:r>
+        <w:rPr>
+          <w:rFonts w:ascii="Calibri" w:eastAsia="ArialMT" w:hAnsi="Calibri" w:cs="Calibri"/>
+          <w:kern w:val="0"/>
+          <w:sz w:val="22"/>
+        </w:rPr>
+        <w:t>who is interested in this game would be able to check the state and/or which player would move in this and next round.</w:t>
+      </w:r>
+      <w:r>
+        <w:rPr>
+          <w:rFonts w:ascii="Calibri" w:eastAsia="ArialMT" w:hAnsi="Calibri" w:cs="Calibri"/>
+          <w:kern w:val="0"/>
+          <w:sz w:val="22"/>
+        </w:rPr>
+        <w:t xml:space="preserve"> Besides, every movement would emit an event that records the original position, the destination, the color</w:t>
+      </w:r>
+      <w:r>
+        <w:rPr>
+          <w:rFonts w:ascii="Calibri" w:eastAsia="ArialMT" w:hAnsi="Calibri" w:cs="Calibri"/>
+          <w:kern w:val="0"/>
+          <w:sz w:val="22"/>
+        </w:rPr>
+        <w:t>,</w:t>
+      </w:r>
+      <w:r>
+        <w:rPr>
+          <w:rFonts w:ascii="Calibri" w:eastAsia="ArialMT" w:hAnsi="Calibri" w:cs="Calibri"/>
+          <w:kern w:val="0"/>
+          <w:sz w:val="22"/>
+        </w:rPr>
+        <w:t xml:space="preserve"> and the piece</w:t>
+      </w:r>
+      <w:r>
+        <w:rPr>
+          <w:rFonts w:ascii="Calibri" w:eastAsia="ArialMT" w:hAnsi="Calibri" w:cs="Calibri"/>
+          <w:kern w:val="0"/>
+          <w:sz w:val="22"/>
+        </w:rPr>
+        <w:t>.</w:t>
+      </w:r>
+    </w:p>
+    <w:p>
+      <w:pPr>
+        <w:pStyle w:val="HTML"/>
+        <w:numPr>
+          <w:ilvl w:val="0"/>
+          <w:numId w:val="7"/>
+        </w:numPr>
+        <w:pBdr>
+          <w:top w:val="single" w:sz="6" w:space="2" w:color="888888"/>
+          <w:left w:val="single" w:sz="6" w:space="2" w:color="888888"/>
+          <w:bottom w:val="single" w:sz="6" w:space="2" w:color="888888"/>
+          <w:right w:val="single" w:sz="6" w:space="2" w:color="888888"/>
+        </w:pBdr>
+        <w:tabs>
+          <w:tab w:val="clear" w:pos="720"/>
+        </w:tabs>
+        <w:spacing w:before="100" w:beforeAutospacing="1" w:after="100" w:afterAutospacing="1"/>
+        <w:divId w:val="1795099782"/>
+        <w:rPr>
+          <w:rFonts w:ascii="Consolas" w:hAnsi="Consolas"/>
+          <w:sz w:val="17"/>
+          <w:szCs w:val="17"/>
+        </w:rPr>
+      </w:pPr>
+      <w:r>
+        <w:rPr>
+          <w:rFonts w:ascii="Consolas" w:hAnsi="Consolas"/>
+          <w:color w:val="000000"/>
+          <w:sz w:val="17"/>
+          <w:szCs w:val="17"/>
+        </w:rPr>
+        <w:t xml:space="preserve">    </w:t>
+      </w:r>
+      <w:r>
+        <w:rPr>
+          <w:rFonts w:ascii="Consolas" w:hAnsi="Consolas"/>
+          <w:color w:val="660066"/>
+          <w:sz w:val="17"/>
+          <w:szCs w:val="17"/>
+        </w:rPr>
+        <w:t>State</w:t>
+      </w:r>
+      <w:r>
+        <w:rPr>
+          <w:rFonts w:ascii="Consolas" w:hAnsi="Consolas"/>
+          <w:color w:val="000000"/>
+          <w:sz w:val="17"/>
+          <w:szCs w:val="17"/>
+        </w:rPr>
+        <w:t xml:space="preserve"> </w:t>
+      </w:r>
+      <w:r>
+        <w:rPr>
+          <w:rFonts w:ascii="Consolas" w:hAnsi="Consolas"/>
+          <w:color w:val="000088"/>
+          <w:sz w:val="17"/>
+          <w:szCs w:val="17"/>
+        </w:rPr>
+        <w:t>public</w:t>
+      </w:r>
+      <w:r>
+        <w:rPr>
+          <w:rFonts w:ascii="Consolas" w:hAnsi="Consolas"/>
+          <w:color w:val="000000"/>
+          <w:sz w:val="17"/>
+          <w:szCs w:val="17"/>
+        </w:rPr>
+        <w:t xml:space="preserve"> </w:t>
+      </w:r>
+      <w:proofErr w:type="spellStart"/>
+      <w:r>
+        <w:rPr>
+          <w:rFonts w:ascii="Consolas" w:hAnsi="Consolas"/>
+          <w:color w:val="000000"/>
+          <w:sz w:val="17"/>
+          <w:szCs w:val="17"/>
+        </w:rPr>
+        <w:t>gameState</w:t>
+      </w:r>
+      <w:proofErr w:type="spellEnd"/>
+      <w:r>
+        <w:rPr>
+          <w:rFonts w:ascii="Consolas" w:hAnsi="Consolas"/>
+          <w:color w:val="666600"/>
+          <w:sz w:val="17"/>
+          <w:szCs w:val="17"/>
+        </w:rPr>
+        <w:t>;</w:t>
+      </w:r>
+    </w:p>
+    <w:p>
+      <w:pPr>
+        <w:pStyle w:val="HTML"/>
+        <w:numPr>
+          <w:ilvl w:val="0"/>
+          <w:numId w:val="7"/>
+        </w:numPr>
+        <w:pBdr>
+          <w:top w:val="single" w:sz="6" w:space="2" w:color="888888"/>
+          <w:left w:val="single" w:sz="6" w:space="2" w:color="888888"/>
+          <w:bottom w:val="single" w:sz="6" w:space="2" w:color="888888"/>
+          <w:right w:val="single" w:sz="6" w:space="2" w:color="888888"/>
+        </w:pBdr>
+        <w:tabs>
+          <w:tab w:val="clear" w:pos="720"/>
+        </w:tabs>
+        <w:spacing w:before="100" w:beforeAutospacing="1" w:after="100" w:afterAutospacing="1"/>
+        <w:divId w:val="1795099782"/>
+        <w:rPr>
+          <w:rFonts w:ascii="Consolas" w:hAnsi="Consolas"/>
+          <w:sz w:val="17"/>
+          <w:szCs w:val="17"/>
+        </w:rPr>
+      </w:pPr>
+      <w:r>
+        <w:rPr>
+          <w:rFonts w:ascii="Consolas" w:hAnsi="Consolas"/>
+          <w:color w:val="000000"/>
+          <w:sz w:val="17"/>
+          <w:szCs w:val="17"/>
+        </w:rPr>
+        <w:t xml:space="preserve">    </w:t>
+      </w:r>
+      <w:r>
+        <w:rPr>
+          <w:rFonts w:ascii="Consolas" w:hAnsi="Consolas"/>
+          <w:color w:val="660066"/>
+          <w:sz w:val="17"/>
+          <w:szCs w:val="17"/>
+        </w:rPr>
+        <w:t>Turn</w:t>
+      </w:r>
+      <w:r>
+        <w:rPr>
+          <w:rFonts w:ascii="Consolas" w:hAnsi="Consolas"/>
+          <w:color w:val="000000"/>
+          <w:sz w:val="17"/>
+          <w:szCs w:val="17"/>
+        </w:rPr>
+        <w:t xml:space="preserve"> </w:t>
+      </w:r>
+      <w:r>
+        <w:rPr>
+          <w:rFonts w:ascii="Consolas" w:hAnsi="Consolas"/>
+          <w:color w:val="000088"/>
+          <w:sz w:val="17"/>
+          <w:szCs w:val="17"/>
+        </w:rPr>
+        <w:t>public</w:t>
+      </w:r>
+      <w:r>
+        <w:rPr>
+          <w:rFonts w:ascii="Consolas" w:hAnsi="Consolas"/>
+          <w:color w:val="000000"/>
+          <w:sz w:val="17"/>
+          <w:szCs w:val="17"/>
+        </w:rPr>
+        <w:t xml:space="preserve"> </w:t>
+      </w:r>
+      <w:proofErr w:type="spellStart"/>
+      <w:r>
+        <w:rPr>
+          <w:rFonts w:ascii="Consolas" w:hAnsi="Consolas"/>
+          <w:color w:val="000000"/>
+          <w:sz w:val="17"/>
+          <w:szCs w:val="17"/>
+        </w:rPr>
+        <w:t>currentTurn</w:t>
+      </w:r>
+      <w:proofErr w:type="spellEnd"/>
+      <w:r>
+        <w:rPr>
+          <w:rFonts w:ascii="Consolas" w:hAnsi="Consolas"/>
+          <w:color w:val="666600"/>
+          <w:sz w:val="17"/>
+          <w:szCs w:val="17"/>
+        </w:rPr>
+        <w:t>;</w:t>
+      </w:r>
+    </w:p>
+    <w:p>
+      <w:pPr>
+        <w:pStyle w:val="HTML"/>
+        <w:numPr>
+          <w:ilvl w:val="0"/>
+          <w:numId w:val="7"/>
+        </w:numPr>
+        <w:pBdr>
+          <w:top w:val="single" w:sz="6" w:space="2" w:color="888888"/>
+          <w:left w:val="single" w:sz="6" w:space="2" w:color="888888"/>
+          <w:bottom w:val="single" w:sz="6" w:space="2" w:color="888888"/>
+          <w:right w:val="single" w:sz="6" w:space="2" w:color="888888"/>
+        </w:pBdr>
+        <w:tabs>
+          <w:tab w:val="clear" w:pos="720"/>
+        </w:tabs>
+        <w:spacing w:before="100" w:beforeAutospacing="1" w:after="100" w:afterAutospacing="1"/>
+        <w:divId w:val="1795099782"/>
+        <w:rPr>
+          <w:rFonts w:ascii="Consolas" w:hAnsi="Consolas"/>
+          <w:sz w:val="17"/>
+          <w:szCs w:val="17"/>
+        </w:rPr>
+      </w:pPr>
+      <w:r>
+        <w:rPr>
+          <w:rFonts w:ascii="Consolas" w:hAnsi="Consolas"/>
+          <w:color w:val="000000"/>
+          <w:sz w:val="17"/>
+          <w:szCs w:val="17"/>
+        </w:rPr>
+        <w:t xml:space="preserve">    </w:t>
+      </w:r>
+      <w:r>
+        <w:rPr>
+          <w:rFonts w:ascii="Consolas" w:hAnsi="Consolas"/>
+          <w:color w:val="660066"/>
+          <w:sz w:val="17"/>
+          <w:szCs w:val="17"/>
+        </w:rPr>
+        <w:t>Turn</w:t>
+      </w:r>
+      <w:r>
+        <w:rPr>
+          <w:rFonts w:ascii="Consolas" w:hAnsi="Consolas"/>
+          <w:color w:val="000000"/>
+          <w:sz w:val="17"/>
+          <w:szCs w:val="17"/>
+        </w:rPr>
+        <w:t xml:space="preserve"> </w:t>
+      </w:r>
+      <w:r>
+        <w:rPr>
+          <w:rFonts w:ascii="Consolas" w:hAnsi="Consolas"/>
+          <w:color w:val="000088"/>
+          <w:sz w:val="17"/>
+          <w:szCs w:val="17"/>
+        </w:rPr>
+        <w:t>public</w:t>
+      </w:r>
+      <w:r>
+        <w:rPr>
+          <w:rFonts w:ascii="Consolas" w:hAnsi="Consolas"/>
+          <w:color w:val="000000"/>
+          <w:sz w:val="17"/>
+          <w:szCs w:val="17"/>
+        </w:rPr>
+        <w:t xml:space="preserve"> </w:t>
+      </w:r>
+      <w:proofErr w:type="spellStart"/>
+      <w:r>
+        <w:rPr>
+          <w:rFonts w:ascii="Consolas" w:hAnsi="Consolas"/>
+          <w:color w:val="000000"/>
+          <w:sz w:val="17"/>
+          <w:szCs w:val="17"/>
+        </w:rPr>
+        <w:t>nextTurn</w:t>
+      </w:r>
+      <w:proofErr w:type="spellEnd"/>
+      <w:r>
+        <w:rPr>
+          <w:rFonts w:ascii="Consolas" w:hAnsi="Consolas"/>
+          <w:color w:val="666600"/>
+          <w:sz w:val="17"/>
+          <w:szCs w:val="17"/>
+        </w:rPr>
+        <w:t>;</w:t>
+      </w:r>
+    </w:p>
+    <w:p>
+      <w:pPr>
+        <w:pStyle w:val="HTML"/>
+        <w:numPr>
+          <w:ilvl w:val="0"/>
+          <w:numId w:val="7"/>
+        </w:numPr>
+        <w:pBdr>
+          <w:top w:val="single" w:sz="6" w:space="2" w:color="888888"/>
+          <w:left w:val="single" w:sz="6" w:space="2" w:color="888888"/>
+          <w:bottom w:val="single" w:sz="6" w:space="2" w:color="888888"/>
+          <w:right w:val="single" w:sz="6" w:space="2" w:color="888888"/>
+        </w:pBdr>
+        <w:tabs>
+          <w:tab w:val="clear" w:pos="720"/>
+        </w:tabs>
+        <w:spacing w:before="100" w:beforeAutospacing="1" w:after="100" w:afterAutospacing="1"/>
+        <w:divId w:val="1795099782"/>
+        <w:rPr>
+          <w:rFonts w:ascii="Consolas" w:hAnsi="Consolas"/>
+          <w:sz w:val="17"/>
+          <w:szCs w:val="17"/>
+        </w:rPr>
+      </w:pPr>
+      <w:r>
+        <w:rPr>
+          <w:rFonts w:ascii="Consolas" w:hAnsi="Consolas"/>
+          <w:color w:val="000000"/>
+          <w:sz w:val="17"/>
+          <w:szCs w:val="17"/>
+        </w:rPr>
+        <w:t xml:space="preserve">    </w:t>
+      </w:r>
+      <w:r>
+        <w:rPr>
+          <w:rFonts w:ascii="Consolas" w:hAnsi="Consolas"/>
+          <w:color w:val="000088"/>
+          <w:sz w:val="17"/>
+          <w:szCs w:val="17"/>
+        </w:rPr>
+        <w:t>event</w:t>
+      </w:r>
+      <w:r>
+        <w:rPr>
+          <w:rFonts w:ascii="Consolas" w:hAnsi="Consolas"/>
+          <w:color w:val="000000"/>
+          <w:sz w:val="17"/>
+          <w:szCs w:val="17"/>
+        </w:rPr>
+        <w:t xml:space="preserve"> </w:t>
+      </w:r>
+      <w:r>
+        <w:rPr>
+          <w:rFonts w:ascii="Consolas" w:hAnsi="Consolas"/>
+          <w:color w:val="660066"/>
+          <w:sz w:val="17"/>
+          <w:szCs w:val="17"/>
+        </w:rPr>
+        <w:t>Move</w:t>
+      </w:r>
+      <w:r>
+        <w:rPr>
+          <w:rFonts w:ascii="Consolas" w:hAnsi="Consolas"/>
+          <w:color w:val="666600"/>
+          <w:sz w:val="17"/>
+          <w:szCs w:val="17"/>
+        </w:rPr>
+        <w:t>(</w:t>
+      </w:r>
+      <w:r>
+        <w:rPr>
+          <w:rFonts w:ascii="Consolas" w:hAnsi="Consolas"/>
+          <w:color w:val="000000"/>
+          <w:sz w:val="17"/>
+          <w:szCs w:val="17"/>
+        </w:rPr>
+        <w:t>address player_addr</w:t>
+      </w:r>
+      <w:r>
+        <w:rPr>
+          <w:rFonts w:ascii="Consolas" w:hAnsi="Consolas"/>
+          <w:color w:val="666600"/>
+          <w:sz w:val="17"/>
+          <w:szCs w:val="17"/>
+        </w:rPr>
+        <w:t>,</w:t>
+      </w:r>
+      <w:r>
+        <w:rPr>
+          <w:rFonts w:ascii="Consolas" w:hAnsi="Consolas"/>
+          <w:color w:val="000000"/>
+          <w:sz w:val="17"/>
+          <w:szCs w:val="17"/>
+        </w:rPr>
+        <w:t xml:space="preserve">uint8 </w:t>
+      </w:r>
+      <w:proofErr w:type="spellStart"/>
+      <w:r>
+        <w:rPr>
+          <w:rFonts w:ascii="Consolas" w:hAnsi="Consolas"/>
+          <w:color w:val="000000"/>
+          <w:sz w:val="17"/>
+          <w:szCs w:val="17"/>
+        </w:rPr>
+        <w:t>from_x</w:t>
+      </w:r>
+      <w:proofErr w:type="spellEnd"/>
+      <w:r>
+        <w:rPr>
+          <w:rFonts w:ascii="Consolas" w:hAnsi="Consolas"/>
+          <w:color w:val="666600"/>
+          <w:sz w:val="17"/>
+          <w:szCs w:val="17"/>
+        </w:rPr>
+        <w:t>,</w:t>
+      </w:r>
+      <w:r>
+        <w:rPr>
+          <w:rFonts w:ascii="Consolas" w:hAnsi="Consolas"/>
+          <w:color w:val="000000"/>
+          <w:sz w:val="17"/>
+          <w:szCs w:val="17"/>
+        </w:rPr>
+        <w:t xml:space="preserve"> uint8 </w:t>
+      </w:r>
+      <w:proofErr w:type="spellStart"/>
+      <w:r>
+        <w:rPr>
+          <w:rFonts w:ascii="Consolas" w:hAnsi="Consolas"/>
+          <w:color w:val="000000"/>
+          <w:sz w:val="17"/>
+          <w:szCs w:val="17"/>
+        </w:rPr>
+        <w:t>from_y</w:t>
+      </w:r>
+      <w:proofErr w:type="spellEnd"/>
+      <w:r>
+        <w:rPr>
+          <w:rFonts w:ascii="Consolas" w:hAnsi="Consolas"/>
+          <w:color w:val="666600"/>
+          <w:sz w:val="17"/>
+          <w:szCs w:val="17"/>
+        </w:rPr>
+        <w:t>,</w:t>
+      </w:r>
+      <w:r>
+        <w:rPr>
+          <w:rFonts w:ascii="Consolas" w:hAnsi="Consolas"/>
+          <w:color w:val="000000"/>
+          <w:sz w:val="17"/>
+          <w:szCs w:val="17"/>
+        </w:rPr>
+        <w:t xml:space="preserve"> utint8 </w:t>
+      </w:r>
+      <w:proofErr w:type="spellStart"/>
+      <w:r>
+        <w:rPr>
+          <w:rFonts w:ascii="Consolas" w:hAnsi="Consolas"/>
+          <w:color w:val="000000"/>
+          <w:sz w:val="17"/>
+          <w:szCs w:val="17"/>
+        </w:rPr>
+        <w:t>to_x</w:t>
+      </w:r>
+      <w:proofErr w:type="spellEnd"/>
+      <w:r>
+        <w:rPr>
+          <w:rFonts w:ascii="Consolas" w:hAnsi="Consolas"/>
+          <w:color w:val="666600"/>
+          <w:sz w:val="17"/>
+          <w:szCs w:val="17"/>
+        </w:rPr>
+        <w:t>,</w:t>
+      </w:r>
+      <w:r>
+        <w:rPr>
+          <w:rFonts w:ascii="Consolas" w:hAnsi="Consolas"/>
+          <w:color w:val="000000"/>
+          <w:sz w:val="17"/>
+          <w:szCs w:val="17"/>
+        </w:rPr>
+        <w:t xml:space="preserve"> uint8 </w:t>
+      </w:r>
+      <w:proofErr w:type="spellStart"/>
+      <w:r>
+        <w:rPr>
+          <w:rFonts w:ascii="Consolas" w:hAnsi="Consolas"/>
+          <w:color w:val="000000"/>
+          <w:sz w:val="17"/>
+          <w:szCs w:val="17"/>
+        </w:rPr>
+        <w:t>to_y</w:t>
+      </w:r>
+      <w:proofErr w:type="spellEnd"/>
+      <w:r>
+        <w:rPr>
+          <w:rFonts w:ascii="Consolas" w:hAnsi="Consolas"/>
+          <w:color w:val="666600"/>
+          <w:sz w:val="17"/>
+          <w:szCs w:val="17"/>
+        </w:rPr>
+        <w:t>,</w:t>
+      </w:r>
+    </w:p>
+    <w:p>
+      <w:pPr>
+        <w:pStyle w:val="HTML"/>
+        <w:numPr>
+          <w:ilvl w:val="0"/>
+          <w:numId w:val="7"/>
+        </w:numPr>
+        <w:pBdr>
+          <w:top w:val="single" w:sz="6" w:space="2" w:color="888888"/>
+          <w:left w:val="single" w:sz="6" w:space="2" w:color="888888"/>
+          <w:bottom w:val="single" w:sz="6" w:space="2" w:color="888888"/>
+          <w:right w:val="single" w:sz="6" w:space="2" w:color="888888"/>
+        </w:pBdr>
+        <w:tabs>
+          <w:tab w:val="clear" w:pos="720"/>
+        </w:tabs>
+        <w:spacing w:before="100" w:beforeAutospacing="1" w:after="100" w:afterAutospacing="1"/>
+        <w:divId w:val="1795099782"/>
+        <w:rPr>
+          <w:rFonts w:ascii="Consolas" w:hAnsi="Consolas"/>
+          <w:sz w:val="17"/>
+          <w:szCs w:val="17"/>
+        </w:rPr>
+      </w:pPr>
+      <w:r>
+        <w:rPr>
+          <w:rFonts w:ascii="Consolas" w:hAnsi="Consolas"/>
+          <w:color w:val="000000"/>
+          <w:sz w:val="17"/>
+          <w:szCs w:val="17"/>
+        </w:rPr>
+        <w:t xml:space="preserve">            bytes5 </w:t>
+      </w:r>
+      <w:proofErr w:type="spellStart"/>
+      <w:r>
+        <w:rPr>
+          <w:rFonts w:ascii="Consolas" w:hAnsi="Consolas"/>
+          <w:color w:val="000000"/>
+          <w:sz w:val="17"/>
+          <w:szCs w:val="17"/>
+        </w:rPr>
+        <w:t>pieceName</w:t>
+      </w:r>
+      <w:proofErr w:type="spellEnd"/>
+      <w:r>
+        <w:rPr>
+          <w:rFonts w:ascii="Consolas" w:hAnsi="Consolas"/>
+          <w:color w:val="666600"/>
+          <w:sz w:val="17"/>
+          <w:szCs w:val="17"/>
+        </w:rPr>
+        <w:t>,</w:t>
+      </w:r>
+      <w:r>
+        <w:rPr>
+          <w:rFonts w:ascii="Consolas" w:hAnsi="Consolas"/>
+          <w:color w:val="000000"/>
+          <w:sz w:val="17"/>
+          <w:szCs w:val="17"/>
+        </w:rPr>
+        <w:t xml:space="preserve"> bytes5 color</w:t>
+      </w:r>
+      <w:r>
+        <w:rPr>
+          <w:rFonts w:ascii="Consolas" w:hAnsi="Consolas"/>
+          <w:color w:val="666600"/>
+          <w:sz w:val="17"/>
+          <w:szCs w:val="17"/>
+        </w:rPr>
+        <w:t>);</w:t>
+      </w:r>
+    </w:p>
+    <w:p>
+      <w:pPr>
+        <w:autoSpaceDE w:val="0"/>
+        <w:autoSpaceDN w:val="0"/>
+        <w:adjustRightInd w:val="0"/>
+        <w:rPr>
+          <w:rFonts w:ascii="Calibri" w:eastAsia="ArialMT" w:hAnsi="Calibri" w:cs="Calibri"/>
+          <w:kern w:val="0"/>
+          <w:sz w:val="22"/>
+        </w:rPr>
+      </w:pPr>
+      <w:r>
+        <w:rPr>
+          <w:rFonts w:ascii="Calibri" w:eastAsia="ArialMT" w:hAnsi="Calibri" w:cs="Calibri"/>
+          <w:kern w:val="0"/>
+          <w:sz w:val="22"/>
+        </w:rPr>
+        <w:t>● proposals for using design and coding patterns that increase gas fairness and efficiency, as</w:t>
+      </w:r>
+    </w:p>
+    <w:p>
+      <w:pPr>
+        <w:autoSpaceDE w:val="0"/>
+        <w:autoSpaceDN w:val="0"/>
+        <w:adjustRightInd w:val="0"/>
+        <w:rPr>
+          <w:rFonts w:ascii="Calibri" w:eastAsia="ArialMT" w:hAnsi="Calibri" w:cs="Calibri"/>
+          <w:kern w:val="0"/>
+          <w:sz w:val="22"/>
+        </w:rPr>
+      </w:pPr>
+      <w:r>
+        <w:rPr>
+          <w:rFonts w:ascii="Calibri" w:eastAsia="ArialMT" w:hAnsi="Calibri" w:cs="Calibri"/>
+          <w:kern w:val="0"/>
+          <w:sz w:val="22"/>
+        </w:rPr>
+        <w:t>well as possible tradeoffs the coder will need to decide upon</w:t>
+      </w:r>
+    </w:p>
+    <w:p>
+      <w:pPr>
+        <w:autoSpaceDE w:val="0"/>
+        <w:autoSpaceDN w:val="0"/>
+        <w:adjustRightInd w:val="0"/>
+        <w:rPr>
+          <w:rFonts w:ascii="Calibri" w:eastAsia="ArialMT" w:hAnsi="Calibri" w:cs="Calibri"/>
+          <w:kern w:val="0"/>
+          <w:sz w:val="22"/>
+        </w:rPr>
+      </w:pPr>
+    </w:p>
+    <w:p>
+      <w:pPr>
+        <w:autoSpaceDE w:val="0"/>
+        <w:autoSpaceDN w:val="0"/>
+        <w:adjustRightInd w:val="0"/>
+        <w:rPr>
+          <w:rFonts w:ascii="Calibri" w:eastAsia="ArialMT" w:hAnsi="Calibri" w:cs="Calibri"/>
           <w:kern w:val="0"/>
           <w:sz w:val="22"/>
         </w:rPr>
@@ -10047,6 +11545,91 @@
           <w:sz w:val="22"/>
         </w:rPr>
         <w:t>randomized process to choose which player gets to play white in every game</w:t>
+      </w:r>
+    </w:p>
+    <w:p>
+      <w:pPr>
+        <w:autoSpaceDE w:val="0"/>
+        <w:autoSpaceDN w:val="0"/>
+        <w:adjustRightInd w:val="0"/>
+        <w:rPr>
+          <w:rFonts w:ascii="Calibri" w:eastAsia="ArialMT" w:hAnsi="Calibri" w:cs="Calibri"/>
+          <w:b/>
+          <w:bCs/>
+          <w:kern w:val="0"/>
+          <w:sz w:val="22"/>
+        </w:rPr>
+      </w:pPr>
+      <w:r>
+        <w:rPr>
+          <w:rFonts w:ascii="Calibri" w:eastAsia="ArialMT" w:hAnsi="Calibri" w:cs="Calibri"/>
+          <w:b/>
+          <w:bCs/>
+          <w:kern w:val="0"/>
+          <w:sz w:val="22"/>
+        </w:rPr>
+        <w:t>Answer:</w:t>
+      </w:r>
+    </w:p>
+    <w:p>
+      <w:pPr>
+        <w:autoSpaceDE w:val="0"/>
+        <w:autoSpaceDN w:val="0"/>
+        <w:adjustRightInd w:val="0"/>
+        <w:rPr>
+          <w:rFonts w:ascii="Calibri" w:eastAsia="ArialMT" w:hAnsi="Calibri" w:cs="Calibri" w:hint="eastAsia"/>
+          <w:kern w:val="0"/>
+          <w:sz w:val="22"/>
+        </w:rPr>
+      </w:pPr>
+      <w:r>
+        <w:rPr>
+          <w:rFonts w:ascii="Calibri" w:eastAsia="ArialMT" w:hAnsi="Calibri" w:cs="Calibri"/>
+          <w:kern w:val="0"/>
+          <w:sz w:val="22"/>
+        </w:rPr>
+        <w:tab/>
+        <w:t>Just as what we finished in the Assignment2, I decided to use the matching pennies</w:t>
+      </w:r>
+      <w:r>
+        <w:rPr>
+          <w:rFonts w:ascii="Calibri" w:eastAsia="ArialMT" w:hAnsi="Calibri" w:cs="Calibri"/>
+          <w:kern w:val="0"/>
+          <w:sz w:val="22"/>
+        </w:rPr>
+        <w:t xml:space="preserve"> game to decide that which player play which side.</w:t>
+      </w:r>
+      <w:r>
+        <w:rPr>
+          <w:rFonts w:ascii="Calibri" w:eastAsia="ArialMT" w:hAnsi="Calibri" w:cs="Calibri"/>
+          <w:kern w:val="0"/>
+          <w:sz w:val="22"/>
+        </w:rPr>
+        <w:t xml:space="preserve"> The inner mechanism </w:t>
+      </w:r>
+      <w:r>
+        <w:rPr>
+          <w:rFonts w:ascii="Calibri" w:eastAsia="ArialMT" w:hAnsi="Calibri" w:cs="Calibri"/>
+          <w:kern w:val="0"/>
+          <w:sz w:val="22"/>
+        </w:rPr>
+        <w:t xml:space="preserve">of this game is </w:t>
+      </w:r>
+      <w:r>
+        <w:rPr>
+          <w:rFonts w:ascii="Calibri" w:eastAsia="ArialMT" w:hAnsi="Calibri" w:cs="Calibri"/>
+          <w:kern w:val="0"/>
+          <w:sz w:val="22"/>
+        </w:rPr>
+        <w:t xml:space="preserve">how to </w:t>
+      </w:r>
+      <w:r>
+        <w:rPr>
+          <w:rFonts w:ascii="Calibri" w:eastAsia="ArialMT" w:hAnsi="Calibri" w:cs="Calibri"/>
+          <w:kern w:val="0"/>
+          <w:sz w:val="22"/>
+        </w:rPr>
+        <w:t xml:space="preserve">realize </w:t>
       </w:r>
     </w:p>
     <w:p>
@@ -10334,6 +11917,119 @@
     </w:lvl>
   </w:abstractNum>
   <w:abstractNum w:abstractNumId="1" w15:restartNumberingAfterBreak="0">
+    <w:nsid w:val="1460613F"/>
+    <w:multiLevelType w:val="multilevel"/>
+    <w:tmpl w:val="D9EE25AE"/>
+    <w:lvl w:ilvl="0">
+      <w:start w:val="1"/>
+      <w:numFmt w:val="decimal"/>
+      <w:lvlText w:val="%1."/>
+      <w:lvlJc w:val="left"/>
+      <w:pPr>
+        <w:tabs>
+          <w:tab w:val="num" w:pos="720"/>
+        </w:tabs>
+        <w:ind w:left="720" w:hanging="360"/>
+      </w:pPr>
+    </w:lvl>
+    <w:lvl w:ilvl="1" w:tentative="1">
+      <w:start w:val="1"/>
+      <w:numFmt w:val="decimal"/>
+      <w:lvlText w:val="%2."/>
+      <w:lvlJc w:val="left"/>
+      <w:pPr>
+        <w:tabs>
+          <w:tab w:val="num" w:pos="1440"/>
+        </w:tabs>
+        <w:ind w:left="1440" w:hanging="360"/>
+      </w:pPr>
+    </w:lvl>
+    <w:lvl w:ilvl="2" w:tentative="1">
+      <w:start w:val="1"/>
+      <w:numFmt w:val="decimal"/>
+      <w:lvlText w:val="%3."/>
+      <w:lvlJc w:val="left"/>
+      <w:pPr>
+        <w:tabs>
+          <w:tab w:val="num" w:pos="2160"/>
+        </w:tabs>
+        <w:ind w:left="2160" w:hanging="360"/>
+      </w:pPr>
+    </w:lvl>
+    <w:lvl w:ilvl="3" w:tentative="1">
+      <w:start w:val="1"/>
+      <w:numFmt w:val="decimal"/>
+      <w:lvlText w:val="%4."/>
+      <w:lvlJc w:val="left"/>
+      <w:pPr>
+        <w:tabs>
+          <w:tab w:val="num" w:pos="2880"/>
+        </w:tabs>
+        <w:ind w:left="2880" w:hanging="360"/>
+      </w:pPr>
+    </w:lvl>
+    <w:lvl w:ilvl="4" w:tentative="1">
+      <w:start w:val="1"/>
+      <w:numFmt w:val="decimal"/>
+      <w:lvlText w:val="%5."/>
+      <w:lvlJc w:val="left"/>
+      <w:pPr>
+        <w:tabs>
+          <w:tab w:val="num" w:pos="3600"/>
+        </w:tabs>
+        <w:ind w:left="3600" w:hanging="360"/>
+      </w:pPr>
+    </w:lvl>
+    <w:lvl w:ilvl="5" w:tentative="1">
+      <w:start w:val="1"/>
+      <w:numFmt w:val="decimal"/>
+      <w:lvlText w:val="%6."/>
+      <w:lvlJc w:val="left"/>
+      <w:pPr>
+        <w:tabs>
+          <w:tab w:val="num" w:pos="4320"/>
+        </w:tabs>
+        <w:ind w:left="4320" w:hanging="360"/>
+      </w:pPr>
+    </w:lvl>
+    <w:lvl w:ilvl="6" w:tentative="1">
+      <w:start w:val="1"/>
+      <w:numFmt w:val="decimal"/>
+      <w:lvlText w:val="%7."/>
+      <w:lvlJc w:val="left"/>
+      <w:pPr>
+        <w:tabs>
+          <w:tab w:val="num" w:pos="5040"/>
+        </w:tabs>
+        <w:ind w:left="5040" w:hanging="360"/>
+      </w:pPr>
+    </w:lvl>
+    <w:lvl w:ilvl="7" w:tentative="1">
+      <w:start w:val="1"/>
+      <w:numFmt w:val="decimal"/>
+      <w:lvlText w:val="%8."/>
+      <w:lvlJc w:val="left"/>
+      <w:pPr>
+        <w:tabs>
+          <w:tab w:val="num" w:pos="5760"/>
+        </w:tabs>
+        <w:ind w:left="5760" w:hanging="360"/>
+      </w:pPr>
+    </w:lvl>
+    <w:lvl w:ilvl="8" w:tentative="1">
+      <w:start w:val="1"/>
+      <w:numFmt w:val="decimal"/>
+      <w:lvlText w:val="%9."/>
+      <w:lvlJc w:val="left"/>
+      <w:pPr>
+        <w:tabs>
+          <w:tab w:val="num" w:pos="6480"/>
+        </w:tabs>
+        <w:ind w:left="6480" w:hanging="360"/>
+      </w:pPr>
+    </w:lvl>
+  </w:abstractNum>
+  <w:abstractNum w:abstractNumId="2" w15:restartNumberingAfterBreak="0">
     <w:nsid w:val="300206A9"/>
     <w:multiLevelType w:val="multilevel"/>
     <w:tmpl w:val="4258AD1E"/>
@@ -10446,7 +12142,7 @@
       </w:pPr>
     </w:lvl>
   </w:abstractNum>
-  <w:abstractNum w:abstractNumId="2" w15:restartNumberingAfterBreak="0">
+  <w:abstractNum w:abstractNumId="3" w15:restartNumberingAfterBreak="0">
     <w:nsid w:val="3E2972D9"/>
     <w:multiLevelType w:val="multilevel"/>
     <w:tmpl w:val="8EAE2E74"/>
@@ -10559,7 +12255,7 @@
       </w:pPr>
     </w:lvl>
   </w:abstractNum>
-  <w:abstractNum w:abstractNumId="3" w15:restartNumberingAfterBreak="0">
+  <w:abstractNum w:abstractNumId="4" w15:restartNumberingAfterBreak="0">
     <w:nsid w:val="4934110F"/>
     <w:multiLevelType w:val="multilevel"/>
     <w:tmpl w:val="3768F258"/>
@@ -10672,7 +12368,7 @@
       </w:pPr>
     </w:lvl>
   </w:abstractNum>
-  <w:abstractNum w:abstractNumId="4" w15:restartNumberingAfterBreak="0">
+  <w:abstractNum w:abstractNumId="5" w15:restartNumberingAfterBreak="0">
     <w:nsid w:val="57B86A01"/>
     <w:multiLevelType w:val="multilevel"/>
     <w:tmpl w:val="051A1B6A"/>
@@ -10785,20 +12481,139 @@
       </w:pPr>
     </w:lvl>
   </w:abstractNum>
+  <w:abstractNum w:abstractNumId="6" w15:restartNumberingAfterBreak="0">
+    <w:nsid w:val="76B97714"/>
+    <w:multiLevelType w:val="multilevel"/>
+    <w:tmpl w:val="F2C61B0E"/>
+    <w:lvl w:ilvl="0">
+      <w:start w:val="1"/>
+      <w:numFmt w:val="decimal"/>
+      <w:lvlText w:val="%1."/>
+      <w:lvlJc w:val="left"/>
+      <w:pPr>
+        <w:tabs>
+          <w:tab w:val="num" w:pos="720"/>
+        </w:tabs>
+        <w:ind w:left="720" w:hanging="360"/>
+      </w:pPr>
+    </w:lvl>
+    <w:lvl w:ilvl="1" w:tentative="1">
+      <w:start w:val="1"/>
+      <w:numFmt w:val="decimal"/>
+      <w:lvlText w:val="%2."/>
+      <w:lvlJc w:val="left"/>
+      <w:pPr>
+        <w:tabs>
+          <w:tab w:val="num" w:pos="1440"/>
+        </w:tabs>
+        <w:ind w:left="1440" w:hanging="360"/>
+      </w:pPr>
+    </w:lvl>
+    <w:lvl w:ilvl="2" w:tentative="1">
+      <w:start w:val="1"/>
+      <w:numFmt w:val="decimal"/>
+      <w:lvlText w:val="%3."/>
+      <w:lvlJc w:val="left"/>
+      <w:pPr>
+        <w:tabs>
+          <w:tab w:val="num" w:pos="2160"/>
+        </w:tabs>
+        <w:ind w:left="2160" w:hanging="360"/>
+      </w:pPr>
+    </w:lvl>
+    <w:lvl w:ilvl="3" w:tentative="1">
+      <w:start w:val="1"/>
+      <w:numFmt w:val="decimal"/>
+      <w:lvlText w:val="%4."/>
+      <w:lvlJc w:val="left"/>
+      <w:pPr>
+        <w:tabs>
+          <w:tab w:val="num" w:pos="2880"/>
+        </w:tabs>
+        <w:ind w:left="2880" w:hanging="360"/>
+      </w:pPr>
+    </w:lvl>
+    <w:lvl w:ilvl="4" w:tentative="1">
+      <w:start w:val="1"/>
+      <w:numFmt w:val="decimal"/>
+      <w:lvlText w:val="%5."/>
+      <w:lvlJc w:val="left"/>
+      <w:pPr>
+        <w:tabs>
+          <w:tab w:val="num" w:pos="3600"/>
+        </w:tabs>
+        <w:ind w:left="3600" w:hanging="360"/>
+      </w:pPr>
+    </w:lvl>
+    <w:lvl w:ilvl="5" w:tentative="1">
+      <w:start w:val="1"/>
+      <w:numFmt w:val="decimal"/>
+      <w:lvlText w:val="%6."/>
+      <w:lvlJc w:val="left"/>
+      <w:pPr>
+        <w:tabs>
+          <w:tab w:val="num" w:pos="4320"/>
+        </w:tabs>
+        <w:ind w:left="4320" w:hanging="360"/>
+      </w:pPr>
+    </w:lvl>
+    <w:lvl w:ilvl="6" w:tentative="1">
+      <w:start w:val="1"/>
+      <w:numFmt w:val="decimal"/>
+      <w:lvlText w:val="%7."/>
+      <w:lvlJc w:val="left"/>
+      <w:pPr>
+        <w:tabs>
+          <w:tab w:val="num" w:pos="5040"/>
+        </w:tabs>
+        <w:ind w:left="5040" w:hanging="360"/>
+      </w:pPr>
+    </w:lvl>
+    <w:lvl w:ilvl="7" w:tentative="1">
+      <w:start w:val="1"/>
+      <w:numFmt w:val="decimal"/>
+      <w:lvlText w:val="%8."/>
+      <w:lvlJc w:val="left"/>
+      <w:pPr>
+        <w:tabs>
+          <w:tab w:val="num" w:pos="5760"/>
+        </w:tabs>
+        <w:ind w:left="5760" w:hanging="360"/>
+      </w:pPr>
+    </w:lvl>
+    <w:lvl w:ilvl="8" w:tentative="1">
+      <w:start w:val="1"/>
+      <w:numFmt w:val="decimal"/>
+      <w:lvlText w:val="%9."/>
+      <w:lvlJc w:val="left"/>
+      <w:pPr>
+        <w:tabs>
+          <w:tab w:val="num" w:pos="6480"/>
+        </w:tabs>
+        <w:ind w:left="6480" w:hanging="360"/>
+      </w:pPr>
+    </w:lvl>
+  </w:abstractNum>
   <w:num w:numId="1">
-    <w:abstractNumId w:val="3"/>
+    <w:abstractNumId w:val="4"/>
   </w:num>
   <w:num w:numId="2">
-    <w:abstractNumId w:val="1"/>
+    <w:abstractNumId w:val="2"/>
   </w:num>
   <w:num w:numId="3">
     <w:abstractNumId w:val="0"/>
   </w:num>
   <w:num w:numId="4">
-    <w:abstractNumId w:val="4"/>
+    <w:abstractNumId w:val="5"/>
   </w:num>
   <w:num w:numId="5">
-    <w:abstractNumId w:val="2"/>
+    <w:abstractNumId w:val="3"/>
+  </w:num>
+  <w:num w:numId="6">
+    <w:abstractNumId w:val="6"/>
+  </w:num>
+  <w:num w:numId="7">
+    <w:abstractNumId w:val="1"/>
   </w:num>
 </w:numbering>
 </file>

</xml_diff>